<commit_message>
Multiple pointer algorithms + some stuff
</commit_message>
<xml_diff>
--- a/PersistenceApp/Infrastructure/Notes/Algorytmi - notatki.docx
+++ b/PersistenceApp/Infrastructure/Notes/Algorytmi - notatki.docx
@@ -1884,8 +1884,6 @@
         </w:numPr>
       </w:pPr>
       <w:bookmarkStart w:id="0" w:name="_Toc84162867"/>
-      <w:bookmarkStart w:id="1" w:name="_GoBack"/>
-      <w:bookmarkEnd w:id="1"/>
       <w:r>
         <w:t>Słowniczek</w:t>
       </w:r>
@@ -1975,11 +1973,11 @@
           <w:numId w:val="30"/>
         </w:numPr>
       </w:pPr>
-      <w:bookmarkStart w:id="2" w:name="_Toc84162868"/>
+      <w:bookmarkStart w:id="1" w:name="_Toc84162868"/>
       <w:r>
         <w:t>BFS</w:t>
       </w:r>
-      <w:bookmarkEnd w:id="2"/>
+      <w:bookmarkEnd w:id="1"/>
     </w:p>
     <w:p/>
     <w:p>
@@ -1990,11 +1988,11 @@
           <w:numId w:val="30"/>
         </w:numPr>
       </w:pPr>
-      <w:bookmarkStart w:id="3" w:name="_Toc84162869"/>
+      <w:bookmarkStart w:id="2" w:name="_Toc84162869"/>
       <w:r>
         <w:t>DFS</w:t>
       </w:r>
-      <w:bookmarkEnd w:id="3"/>
+      <w:bookmarkEnd w:id="2"/>
     </w:p>
     <w:p/>
     <w:p>
@@ -2005,7 +2003,7 @@
           <w:numId w:val="30"/>
         </w:numPr>
       </w:pPr>
-      <w:bookmarkStart w:id="4" w:name="_Toc84162870"/>
+      <w:bookmarkStart w:id="3" w:name="_Toc84162870"/>
       <w:proofErr w:type="spellStart"/>
       <w:r>
         <w:t>Tree</w:t>
@@ -2018,7 +2016,7 @@
       <w:r>
         <w:t>travelsals</w:t>
       </w:r>
-      <w:bookmarkEnd w:id="4"/>
+      <w:bookmarkEnd w:id="3"/>
       <w:proofErr w:type="spellEnd"/>
     </w:p>
     <w:p>
@@ -2029,12 +2027,12 @@
           <w:numId w:val="30"/>
         </w:numPr>
       </w:pPr>
-      <w:bookmarkStart w:id="5" w:name="_Toc84162871"/>
+      <w:bookmarkStart w:id="4" w:name="_Toc84162871"/>
       <w:proofErr w:type="spellStart"/>
       <w:r>
         <w:t>Recursion</w:t>
       </w:r>
-      <w:bookmarkEnd w:id="5"/>
+      <w:bookmarkEnd w:id="4"/>
       <w:proofErr w:type="spellEnd"/>
     </w:p>
     <w:p/>
@@ -2046,11 +2044,11 @@
           <w:numId w:val="30"/>
         </w:numPr>
       </w:pPr>
-      <w:bookmarkStart w:id="6" w:name="_Toc84162872"/>
+      <w:bookmarkStart w:id="5" w:name="_Toc84162872"/>
       <w:r>
         <w:t>Fibonacci</w:t>
       </w:r>
-      <w:bookmarkEnd w:id="6"/>
+      <w:bookmarkEnd w:id="5"/>
     </w:p>
     <w:p/>
     <w:p>
@@ -2171,7 +2169,7 @@
           <w:numId w:val="30"/>
         </w:numPr>
       </w:pPr>
-      <w:bookmarkStart w:id="7" w:name="_Toc84162873"/>
+      <w:bookmarkStart w:id="6" w:name="_Toc84162873"/>
       <w:proofErr w:type="spellStart"/>
       <w:r>
         <w:t>Parenthesis</w:t>
@@ -2180,7 +2178,7 @@
       <w:r>
         <w:t xml:space="preserve"> problem</w:t>
       </w:r>
-      <w:bookmarkEnd w:id="7"/>
+      <w:bookmarkEnd w:id="6"/>
     </w:p>
     <w:p/>
     <w:p/>
@@ -2192,7 +2190,7 @@
           <w:numId w:val="30"/>
         </w:numPr>
       </w:pPr>
-      <w:bookmarkStart w:id="8" w:name="_Toc84162874"/>
+      <w:bookmarkStart w:id="7" w:name="_Toc84162874"/>
       <w:proofErr w:type="spellStart"/>
       <w:r>
         <w:t>Two</w:t>
@@ -2205,10 +2203,113 @@
       <w:r>
         <w:t>algorithms</w:t>
       </w:r>
+      <w:bookmarkEnd w:id="7"/>
+      <w:proofErr w:type="spellEnd"/>
+    </w:p>
+    <w:p>
+      <w:pPr>
+        <w:spacing w:line="360" w:lineRule="auto"/>
+        <w:ind w:firstLine="363"/>
+        <w:jc w:val="both"/>
+      </w:pPr>
+    </w:p>
+    <w:p>
+      <w:pPr>
+        <w:spacing w:line="360" w:lineRule="auto"/>
+        <w:ind w:firstLine="363"/>
+        <w:jc w:val="both"/>
+        <w:rPr>
+          <w:noProof/>
+        </w:rPr>
+      </w:pPr>
+      <w:r>
+        <w:rPr>
+          <w:noProof/>
+        </w:rPr>
+        <w:pict>
+          <v:shape id="_x0000_i1028" type="#_x0000_t75" style="width:469.5pt;height:257.25pt;visibility:visible;mso-wrap-style:square">
+            <v:imagedata r:id="rId12" o:title=""/>
+          </v:shape>
+        </w:pict>
+      </w:r>
+    </w:p>
+    <w:p>
+      <w:pPr>
+        <w:spacing w:line="360" w:lineRule="auto"/>
+        <w:ind w:firstLine="363"/>
+        <w:jc w:val="both"/>
+      </w:pPr>
+      <w:r>
+        <w:rPr>
+          <w:noProof/>
+        </w:rPr>
+        <w:pict>
+          <v:shape id="_x0000_i1029" type="#_x0000_t75" style="width:470.25pt;height:318pt;visibility:visible;mso-wrap-style:square">
+            <v:imagedata r:id="rId13" o:title=""/>
+          </v:shape>
+        </w:pict>
+      </w:r>
+    </w:p>
+    <w:p>
+      <w:pPr>
+        <w:pStyle w:val="Nagwek2"/>
+        <w:numPr>
+          <w:ilvl w:val="1"/>
+          <w:numId w:val="30"/>
+        </w:numPr>
+      </w:pPr>
+      <w:proofErr w:type="spellStart"/>
+      <w:r>
+        <w:t>Two</w:t>
+      </w:r>
+      <w:proofErr w:type="spellEnd"/>
+      <w:r>
+        <w:t xml:space="preserve"> Sum</w:t>
+      </w:r>
+      <w:bookmarkStart w:id="8" w:name="_GoBack"/>
       <w:bookmarkEnd w:id="8"/>
-      <w:proofErr w:type="spellEnd"/>
-    </w:p>
-    <w:p/>
+    </w:p>
+    <w:p>
+      <w:pPr>
+        <w:spacing w:line="360" w:lineRule="auto"/>
+        <w:ind w:firstLine="363"/>
+        <w:jc w:val="both"/>
+      </w:pPr>
+    </w:p>
+    <w:p>
+      <w:pPr>
+        <w:spacing w:line="360" w:lineRule="auto"/>
+        <w:ind w:firstLine="363"/>
+        <w:jc w:val="both"/>
+      </w:pPr>
+      <w:r>
+        <w:rPr>
+          <w:noProof/>
+        </w:rPr>
+        <w:pict>
+          <v:shape id="_x0000_i1030" type="#_x0000_t75" style="width:470.25pt;height:151.5pt;visibility:visible;mso-wrap-style:square">
+            <v:imagedata r:id="rId14" o:title=""/>
+          </v:shape>
+        </w:pict>
+      </w:r>
+    </w:p>
+    <w:p>
+      <w:pPr>
+        <w:spacing w:line="360" w:lineRule="auto"/>
+        <w:ind w:firstLine="363"/>
+        <w:jc w:val="both"/>
+      </w:pPr>
+      <w:r>
+        <w:rPr>
+          <w:noProof/>
+        </w:rPr>
+        <w:pict>
+          <v:shape id="_x0000_i1031" type="#_x0000_t75" style="width:470.25pt;height:177.75pt;visibility:visible;mso-wrap-style:square">
+            <v:imagedata r:id="rId15" o:title=""/>
+          </v:shape>
+        </w:pict>
+      </w:r>
+    </w:p>
     <w:p>
       <w:pPr>
         <w:pStyle w:val="Nagwek1"/>
@@ -2484,7 +2585,7 @@
         </w:rPr>
         <w:pict>
           <v:shape id="_x0000_i1026" type="#_x0000_t75" style="width:470.25pt;height:21.75pt;visibility:visible;mso-wrap-style:square">
-            <v:imagedata r:id="rId12" o:title=""/>
+            <v:imagedata r:id="rId16" o:title=""/>
           </v:shape>
         </w:pict>
       </w:r>
@@ -2539,7 +2640,7 @@
         </w:rPr>
         <w:pict>
           <v:shape id="_x0000_i1027" type="#_x0000_t75" style="width:282.75pt;height:385.5pt;visibility:visible;mso-wrap-style:square">
-            <v:imagedata r:id="rId13" o:title=""/>
+            <v:imagedata r:id="rId17" o:title=""/>
           </v:shape>
         </w:pict>
       </w:r>
@@ -2602,7 +2703,7 @@
         </w:rPr>
         <w:t xml:space="preserve">Jsx – typesafety inside jsx – jsx uzywaym do zwracania komponentow w reactcie </w:t>
       </w:r>
-      <w:hyperlink r:id="rId14" w:history="1">
+      <w:hyperlink r:id="rId18" w:history="1">
         <w:r>
           <w:rPr>
             <w:rStyle w:val="Hipercze"/>
@@ -2688,7 +2789,7 @@
       <w:rPr>
         <w:noProof/>
       </w:rPr>
-      <w:t>2</w:t>
+      <w:t>4</w:t>
     </w:r>
     <w:r>
       <w:fldChar w:fldCharType="end"/>
@@ -2792,7 +2893,7 @@
       <w:rPr>
         <w:noProof/>
       </w:rPr>
-      <w:t>3</w:t>
+      <w:t>5</w:t>
     </w:r>
     <w:r>
       <w:rPr>
@@ -8137,7 +8238,7 @@
 </file>
 
 <file path=customXml/itemProps1.xml><?xml version="1.0" encoding="utf-8"?>
-<ds:datastoreItem xmlns:ds="http://schemas.openxmlformats.org/officeDocument/2006/customXml" ds:itemID="{2C4328C0-E707-4768-87FF-6820D9719188}">
+<ds:datastoreItem xmlns:ds="http://schemas.openxmlformats.org/officeDocument/2006/customXml" ds:itemID="{B1EA3CF8-27F0-4013-8599-47A9A17329CB}">
   <ds:schemaRefs>
     <ds:schemaRef ds:uri="http://schemas.openxmlformats.org/officeDocument/2006/bibliography"/>
   </ds:schemaRefs>

</xml_diff>

<commit_message>
cqrs bank account worng transfer
</commit_message>
<xml_diff>
--- a/PersistenceApp/Infrastructure/Notes/Algorytmi - notatki.docx
+++ b/PersistenceApp/Infrastructure/Notes/Algorytmi - notatki.docx
@@ -1746,33 +1746,6 @@
     </w:p>
     <w:p>
       <w:pPr>
-        <w:spacing w:line="360" w:lineRule="auto"/>
-        <w:ind w:left="360"/>
-        <w:jc w:val="both"/>
-      </w:pPr>
-      <w:r>
-        <w:t>NSG – Network Securty Group – coś jak firewall</w:t>
-      </w:r>
-    </w:p>
-    <w:p>
-      <w:pPr>
-        <w:spacing w:line="360" w:lineRule="auto"/>
-        <w:ind w:left="357"/>
-        <w:jc w:val="both"/>
-      </w:pPr>
-      <w:r>
-        <w:t>Azure Active Direcotry – to taki Azurowy Identity Store</w:t>
-      </w:r>
-    </w:p>
-    <w:p>
-      <w:pPr>
-        <w:spacing w:line="360" w:lineRule="auto"/>
-        <w:ind w:left="360"/>
-        <w:jc w:val="both"/>
-      </w:pPr>
-    </w:p>
-    <w:p>
-      <w:pPr>
         <w:pStyle w:val="Nagwek1"/>
         <w:numPr>
           <w:ilvl w:val="0"/>
@@ -1780,6 +1753,8 @@
         </w:numPr>
       </w:pPr>
       <w:bookmarkStart w:id="1" w:name="_Toc84175908"/>
+      <w:bookmarkStart w:id="2" w:name="_GoBack"/>
+      <w:bookmarkEnd w:id="2"/>
       <w:r>
         <w:t>BFS</w:t>
       </w:r>
@@ -1794,11 +1769,11 @@
           <w:numId w:val="30"/>
         </w:numPr>
       </w:pPr>
-      <w:bookmarkStart w:id="2" w:name="_Toc84175909"/>
+      <w:bookmarkStart w:id="3" w:name="_Toc84175909"/>
       <w:r>
         <w:t>DFS</w:t>
       </w:r>
-      <w:bookmarkEnd w:id="2"/>
+      <w:bookmarkEnd w:id="3"/>
     </w:p>
     <w:p/>
     <w:p>
@@ -1809,11 +1784,11 @@
           <w:numId w:val="30"/>
         </w:numPr>
       </w:pPr>
-      <w:bookmarkStart w:id="3" w:name="_Toc84175910"/>
+      <w:bookmarkStart w:id="4" w:name="_Toc84175910"/>
       <w:r>
         <w:t>Tree travelsals</w:t>
       </w:r>
-      <w:bookmarkEnd w:id="3"/>
+      <w:bookmarkEnd w:id="4"/>
     </w:p>
     <w:p>
       <w:pPr>
@@ -1823,11 +1798,11 @@
           <w:numId w:val="30"/>
         </w:numPr>
       </w:pPr>
-      <w:bookmarkStart w:id="4" w:name="_Toc84175911"/>
+      <w:bookmarkStart w:id="5" w:name="_Toc84175911"/>
       <w:r>
         <w:t>Recursion</w:t>
       </w:r>
-      <w:bookmarkEnd w:id="4"/>
+      <w:bookmarkEnd w:id="5"/>
     </w:p>
     <w:p/>
     <w:p>
@@ -1838,50 +1813,13 @@
           <w:numId w:val="30"/>
         </w:numPr>
       </w:pPr>
-      <w:bookmarkStart w:id="5" w:name="_Toc84175912"/>
+      <w:bookmarkStart w:id="6" w:name="_Toc84175912"/>
       <w:r>
         <w:t>Fibonacci</w:t>
       </w:r>
-      <w:bookmarkEnd w:id="5"/>
+      <w:bookmarkEnd w:id="6"/>
     </w:p>
     <w:p/>
-    <w:p>
-      <w:pPr>
-        <w:spacing w:line="360" w:lineRule="auto"/>
-        <w:ind w:firstLine="363"/>
-        <w:jc w:val="both"/>
-      </w:pPr>
-      <w:r>
-        <w:t>Każdy resource w Azurze musi być przypisany do „Resource Group".</w:t>
-      </w:r>
-    </w:p>
-    <w:p>
-      <w:pPr>
-        <w:spacing w:line="360" w:lineRule="auto"/>
-        <w:ind w:firstLine="363"/>
-        <w:jc w:val="both"/>
-      </w:pPr>
-      <w:r>
-        <w:t>Stop w Azurze – dealokuje VMa z fizycznego hosta w infrastrukturze Azure</w:t>
-      </w:r>
-    </w:p>
-    <w:p>
-      <w:pPr>
-        <w:spacing w:line="360" w:lineRule="auto"/>
-        <w:ind w:firstLine="363"/>
-        <w:jc w:val="both"/>
-      </w:pPr>
-      <w:r>
-        <w:t>Shutdown na poziomie OS – wyłączy VMa, ale on dalej będzie hostowany w infrze</w:t>
-      </w:r>
-    </w:p>
-    <w:p>
-      <w:pPr>
-        <w:spacing w:line="360" w:lineRule="auto"/>
-        <w:ind w:firstLine="363"/>
-        <w:jc w:val="both"/>
-      </w:pPr>
-    </w:p>
     <w:p/>
     <w:p/>
     <w:p>
@@ -1892,11 +1830,11 @@
           <w:numId w:val="30"/>
         </w:numPr>
       </w:pPr>
-      <w:bookmarkStart w:id="6" w:name="_Toc84175913"/>
+      <w:bookmarkStart w:id="7" w:name="_Toc84175913"/>
       <w:r>
         <w:t>Parenthesis problem</w:t>
       </w:r>
-      <w:bookmarkEnd w:id="6"/>
+      <w:bookmarkEnd w:id="7"/>
     </w:p>
     <w:p/>
     <w:p/>
@@ -1908,11 +1846,11 @@
           <w:numId w:val="30"/>
         </w:numPr>
       </w:pPr>
-      <w:bookmarkStart w:id="7" w:name="_Toc84175914"/>
+      <w:bookmarkStart w:id="8" w:name="_Toc84175914"/>
       <w:r>
         <w:t>Two Pointer algorithms</w:t>
       </w:r>
-      <w:bookmarkEnd w:id="7"/>
+      <w:bookmarkEnd w:id="8"/>
     </w:p>
     <w:p>
       <w:pPr>
@@ -1967,11 +1905,11 @@
           <w:numId w:val="30"/>
         </w:numPr>
       </w:pPr>
-      <w:bookmarkStart w:id="8" w:name="_Toc84175915"/>
+      <w:bookmarkStart w:id="9" w:name="_Toc84175915"/>
       <w:r>
         <w:t>Two Sum</w:t>
       </w:r>
-      <w:bookmarkEnd w:id="8"/>
+      <w:bookmarkEnd w:id="9"/>
     </w:p>
     <w:p>
       <w:pPr>
@@ -2022,12 +1960,12 @@
           <w:numId w:val="30"/>
         </w:numPr>
       </w:pPr>
-      <w:bookmarkStart w:id="9" w:name="_Toc84175916"/>
+      <w:bookmarkStart w:id="10" w:name="_Toc84175916"/>
       <w:r>
         <w:lastRenderedPageBreak/>
         <w:t>Sorting</w:t>
       </w:r>
-      <w:bookmarkEnd w:id="9"/>
+      <w:bookmarkEnd w:id="10"/>
     </w:p>
     <w:p/>
     <w:p>
@@ -2080,11 +2018,11 @@
           <w:numId w:val="30"/>
         </w:numPr>
       </w:pPr>
-      <w:bookmarkStart w:id="10" w:name="_Toc84175917"/>
+      <w:bookmarkStart w:id="11" w:name="_Toc84175917"/>
       <w:r>
         <w:t>Searching</w:t>
       </w:r>
-      <w:bookmarkEnd w:id="10"/>
+      <w:bookmarkEnd w:id="11"/>
     </w:p>
     <w:p/>
     <w:p>
@@ -2095,11 +2033,11 @@
           <w:numId w:val="30"/>
         </w:numPr>
       </w:pPr>
-      <w:bookmarkStart w:id="11" w:name="_Toc84175918"/>
+      <w:bookmarkStart w:id="12" w:name="_Toc84175918"/>
       <w:r>
         <w:t>Reverse Linked List</w:t>
       </w:r>
-      <w:bookmarkEnd w:id="11"/>
+      <w:bookmarkEnd w:id="12"/>
     </w:p>
     <w:p/>
     <w:p>
@@ -2110,11 +2048,11 @@
           <w:numId w:val="30"/>
         </w:numPr>
       </w:pPr>
-      <w:bookmarkStart w:id="12" w:name="_Toc84175919"/>
+      <w:bookmarkStart w:id="13" w:name="_Toc84175919"/>
       <w:r>
         <w:t>Custom Data Structure</w:t>
       </w:r>
-      <w:bookmarkEnd w:id="12"/>
+      <w:bookmarkEnd w:id="13"/>
     </w:p>
     <w:p/>
     <w:p>
@@ -2128,8 +2066,6 @@
           </v:shape>
         </w:pict>
       </w:r>
-      <w:bookmarkStart w:id="13" w:name="_GoBack"/>
-      <w:bookmarkEnd w:id="13"/>
     </w:p>
     <w:sectPr>
       <w:pgSz w:w="11906" w:h="16838"/>
@@ -2200,7 +2136,7 @@
       <w:rPr>
         <w:noProof/>
       </w:rPr>
-      <w:t>4</w:t>
+      <w:t>2</w:t>
     </w:r>
     <w:r>
       <w:fldChar w:fldCharType="end"/>
@@ -7613,7 +7549,7 @@
 </file>
 
 <file path=customXml/itemProps1.xml><?xml version="1.0" encoding="utf-8"?>
-<ds:datastoreItem xmlns:ds="http://schemas.openxmlformats.org/officeDocument/2006/customXml" ds:itemID="{A93F1CFD-00F3-43E2-A5C0-15D03B29E689}">
+<ds:datastoreItem xmlns:ds="http://schemas.openxmlformats.org/officeDocument/2006/customXml" ds:itemID="{F154660A-35C8-4673-B090-6A5A464F04AF}">
   <ds:schemaRefs>
     <ds:schemaRef ds:uri="http://schemas.openxmlformats.org/officeDocument/2006/bibliography"/>
   </ds:schemaRefs>

</xml_diff>